<commit_message>
Dt.11.02.2024 Update in ShirtControl Type od data Passing Route 1
</commit_message>
<xml_diff>
--- a/Web API.docx
+++ b/Web API.docx
@@ -37,7 +37,19 @@
         <w:rPr>
           <w:lang w:val="en-US"/>
         </w:rPr>
-        <w:t>Data Come From Route</w:t>
+        <w:t xml:space="preserve">Data Come </w:t>
+      </w:r>
+      <w:r>
+        <w:rPr>
+          <w:lang w:val="en-US"/>
+        </w:rPr>
+        <w:t>from</w:t>
+      </w:r>
+      <w:r>
+        <w:rPr>
+          <w:lang w:val="en-US"/>
+        </w:rPr>
+        <w:t xml:space="preserve"> Route</w:t>
       </w:r>
     </w:p>
     <w:p>
@@ -513,7 +525,19 @@
         <w:rPr>
           <w:lang w:val="en-US"/>
         </w:rPr>
-        <w:t>Data Come From Query</w:t>
+        <w:t xml:space="preserve">Data Come </w:t>
+      </w:r>
+      <w:r>
+        <w:rPr>
+          <w:lang w:val="en-US"/>
+        </w:rPr>
+        <w:t>from</w:t>
+      </w:r>
+      <w:r>
+        <w:rPr>
+          <w:lang w:val="en-US"/>
+        </w:rPr>
+        <w:t xml:space="preserve"> Query</w:t>
       </w:r>
     </w:p>
     <w:p>
@@ -932,7 +956,19 @@
         <w:rPr>
           <w:lang w:val="en-US"/>
         </w:rPr>
-        <w:t xml:space="preserve">Data Come From </w:t>
+        <w:t xml:space="preserve">Data Come </w:t>
+      </w:r>
+      <w:r>
+        <w:rPr>
+          <w:lang w:val="en-US"/>
+        </w:rPr>
+        <w:t>from</w:t>
+      </w:r>
+      <w:r>
+        <w:rPr>
+          <w:lang w:val="en-US"/>
+        </w:rPr>
+        <w:t xml:space="preserve"> </w:t>
       </w:r>
       <w:r>
         <w:rPr>
@@ -1425,6 +1461,673 @@
           <w:szCs w:val="19"/>
         </w:rPr>
       </w:pPr>
+    </w:p>
+    <w:p>
+      <w:pPr>
+        <w:pStyle w:val="ListParagraph"/>
+        <w:numPr>
+          <w:ilvl w:val="0"/>
+          <w:numId w:val="1"/>
+        </w:numPr>
+        <w:autoSpaceDE w:val="0"/>
+        <w:autoSpaceDN w:val="0"/>
+        <w:adjustRightInd w:val="0"/>
+        <w:spacing w:after="0" w:line="240" w:lineRule="auto"/>
+        <w:rPr>
+          <w:rFonts w:ascii="Cascadia Mono" w:hAnsi="Cascadia Mono" w:cs="Cascadia Mono"/>
+          <w:color w:val="000000"/>
+          <w:kern w:val="0"/>
+          <w:sz w:val="19"/>
+          <w:szCs w:val="19"/>
+        </w:rPr>
+      </w:pPr>
+      <w:r>
+        <w:rPr>
+          <w:rFonts w:ascii="Cascadia Mono" w:hAnsi="Cascadia Mono" w:cs="Cascadia Mono"/>
+          <w:color w:val="000000"/>
+          <w:kern w:val="0"/>
+          <w:sz w:val="19"/>
+          <w:szCs w:val="19"/>
+        </w:rPr>
+        <w:t>Posting Data through Body</w:t>
+      </w:r>
+      <w:r>
+        <w:rPr>
+          <w:rFonts w:ascii="Cascadia Mono" w:hAnsi="Cascadia Mono" w:cs="Cascadia Mono"/>
+          <w:color w:val="000000"/>
+          <w:kern w:val="0"/>
+          <w:sz w:val="19"/>
+          <w:szCs w:val="19"/>
+        </w:rPr>
+        <w:t xml:space="preserve"> (Pay Load)</w:t>
+      </w:r>
+    </w:p>
+    <w:p>
+      <w:pPr>
+        <w:pStyle w:val="ListParagraph"/>
+        <w:autoSpaceDE w:val="0"/>
+        <w:autoSpaceDN w:val="0"/>
+        <w:adjustRightInd w:val="0"/>
+        <w:spacing w:after="0" w:line="240" w:lineRule="auto"/>
+        <w:rPr>
+          <w:rFonts w:ascii="Cascadia Mono" w:hAnsi="Cascadia Mono" w:cs="Cascadia Mono"/>
+          <w:color w:val="000000"/>
+          <w:kern w:val="0"/>
+          <w:sz w:val="19"/>
+          <w:szCs w:val="19"/>
+        </w:rPr>
+      </w:pPr>
+    </w:p>
+    <w:p>
+      <w:pPr>
+        <w:pStyle w:val="ListParagraph"/>
+        <w:autoSpaceDE w:val="0"/>
+        <w:autoSpaceDN w:val="0"/>
+        <w:adjustRightInd w:val="0"/>
+        <w:spacing w:after="0" w:line="240" w:lineRule="auto"/>
+        <w:rPr>
+          <w:rFonts w:ascii="Cascadia Mono" w:hAnsi="Cascadia Mono" w:cs="Cascadia Mono"/>
+          <w:color w:val="000000"/>
+          <w:kern w:val="0"/>
+          <w:sz w:val="19"/>
+          <w:szCs w:val="19"/>
+        </w:rPr>
+      </w:pPr>
+    </w:p>
+    <w:p>
+      <w:pPr>
+        <w:autoSpaceDE w:val="0"/>
+        <w:autoSpaceDN w:val="0"/>
+        <w:adjustRightInd w:val="0"/>
+        <w:spacing w:after="0" w:line="240" w:lineRule="auto"/>
+        <w:rPr>
+          <w:rFonts w:ascii="Cascadia Mono" w:hAnsi="Cascadia Mono" w:cs="Cascadia Mono"/>
+          <w:color w:val="000000"/>
+          <w:kern w:val="0"/>
+          <w:sz w:val="19"/>
+          <w:szCs w:val="19"/>
+        </w:rPr>
+      </w:pPr>
+      <w:r>
+        <w:rPr>
+          <w:rFonts w:ascii="Cascadia Mono" w:hAnsi="Cascadia Mono" w:cs="Cascadia Mono"/>
+          <w:color w:val="000000"/>
+          <w:kern w:val="0"/>
+          <w:sz w:val="19"/>
+          <w:szCs w:val="19"/>
+        </w:rPr>
+        <w:t xml:space="preserve">    [HttpPost]</w:t>
+      </w:r>
+    </w:p>
+    <w:p>
+      <w:pPr>
+        <w:autoSpaceDE w:val="0"/>
+        <w:autoSpaceDN w:val="0"/>
+        <w:adjustRightInd w:val="0"/>
+        <w:spacing w:after="0" w:line="240" w:lineRule="auto"/>
+        <w:rPr>
+          <w:rFonts w:ascii="Cascadia Mono" w:hAnsi="Cascadia Mono" w:cs="Cascadia Mono"/>
+          <w:color w:val="000000"/>
+          <w:kern w:val="0"/>
+          <w:sz w:val="19"/>
+          <w:szCs w:val="19"/>
+        </w:rPr>
+      </w:pPr>
+      <w:r>
+        <w:rPr>
+          <w:rFonts w:ascii="Cascadia Mono" w:hAnsi="Cascadia Mono" w:cs="Cascadia Mono"/>
+          <w:color w:val="000000"/>
+          <w:kern w:val="0"/>
+          <w:sz w:val="19"/>
+          <w:szCs w:val="19"/>
+        </w:rPr>
+        <w:t xml:space="preserve">    </w:t>
+      </w:r>
+      <w:r>
+        <w:rPr>
+          <w:rFonts w:ascii="Cascadia Mono" w:hAnsi="Cascadia Mono" w:cs="Cascadia Mono"/>
+          <w:color w:val="0000FF"/>
+          <w:kern w:val="0"/>
+          <w:sz w:val="19"/>
+          <w:szCs w:val="19"/>
+        </w:rPr>
+        <w:t>public</w:t>
+      </w:r>
+      <w:r>
+        <w:rPr>
+          <w:rFonts w:ascii="Cascadia Mono" w:hAnsi="Cascadia Mono" w:cs="Cascadia Mono"/>
+          <w:color w:val="000000"/>
+          <w:kern w:val="0"/>
+          <w:sz w:val="19"/>
+          <w:szCs w:val="19"/>
+        </w:rPr>
+        <w:t xml:space="preserve"> IActionResult CreateShirt([FromBody] Shirt shirt)</w:t>
+      </w:r>
+    </w:p>
+    <w:p>
+      <w:pPr>
+        <w:autoSpaceDE w:val="0"/>
+        <w:autoSpaceDN w:val="0"/>
+        <w:adjustRightInd w:val="0"/>
+        <w:spacing w:after="0" w:line="240" w:lineRule="auto"/>
+        <w:rPr>
+          <w:rFonts w:ascii="Cascadia Mono" w:hAnsi="Cascadia Mono" w:cs="Cascadia Mono"/>
+          <w:color w:val="000000"/>
+          <w:kern w:val="0"/>
+          <w:sz w:val="19"/>
+          <w:szCs w:val="19"/>
+        </w:rPr>
+      </w:pPr>
+      <w:r>
+        <w:rPr>
+          <w:rFonts w:ascii="Cascadia Mono" w:hAnsi="Cascadia Mono" w:cs="Cascadia Mono"/>
+          <w:color w:val="000000"/>
+          <w:kern w:val="0"/>
+          <w:sz w:val="19"/>
+          <w:szCs w:val="19"/>
+        </w:rPr>
+        <w:t xml:space="preserve">    {</w:t>
+      </w:r>
+    </w:p>
+    <w:p>
+      <w:pPr>
+        <w:autoSpaceDE w:val="0"/>
+        <w:autoSpaceDN w:val="0"/>
+        <w:adjustRightInd w:val="0"/>
+        <w:spacing w:after="0" w:line="240" w:lineRule="auto"/>
+        <w:rPr>
+          <w:rFonts w:ascii="Cascadia Mono" w:hAnsi="Cascadia Mono" w:cs="Cascadia Mono"/>
+          <w:color w:val="000000"/>
+          <w:kern w:val="0"/>
+          <w:sz w:val="19"/>
+          <w:szCs w:val="19"/>
+        </w:rPr>
+      </w:pPr>
+      <w:r>
+        <w:rPr>
+          <w:rFonts w:ascii="Cascadia Mono" w:hAnsi="Cascadia Mono" w:cs="Cascadia Mono"/>
+          <w:color w:val="000000"/>
+          <w:kern w:val="0"/>
+          <w:sz w:val="19"/>
+          <w:szCs w:val="19"/>
+        </w:rPr>
+        <w:t xml:space="preserve">        </w:t>
+      </w:r>
+      <w:r>
+        <w:rPr>
+          <w:rFonts w:ascii="Cascadia Mono" w:hAnsi="Cascadia Mono" w:cs="Cascadia Mono"/>
+          <w:color w:val="0000FF"/>
+          <w:kern w:val="0"/>
+          <w:sz w:val="19"/>
+          <w:szCs w:val="19"/>
+        </w:rPr>
+        <w:t>return</w:t>
+      </w:r>
+      <w:r>
+        <w:rPr>
+          <w:rFonts w:ascii="Cascadia Mono" w:hAnsi="Cascadia Mono" w:cs="Cascadia Mono"/>
+          <w:color w:val="000000"/>
+          <w:kern w:val="0"/>
+          <w:sz w:val="19"/>
+          <w:szCs w:val="19"/>
+        </w:rPr>
+        <w:t xml:space="preserve"> Ok(</w:t>
+      </w:r>
+      <w:r>
+        <w:rPr>
+          <w:rFonts w:ascii="Cascadia Mono" w:hAnsi="Cascadia Mono" w:cs="Cascadia Mono"/>
+          <w:color w:val="A31515"/>
+          <w:kern w:val="0"/>
+          <w:sz w:val="19"/>
+          <w:szCs w:val="19"/>
+        </w:rPr>
+        <w:t>"Shirt created"</w:t>
+      </w:r>
+      <w:r>
+        <w:rPr>
+          <w:rFonts w:ascii="Cascadia Mono" w:hAnsi="Cascadia Mono" w:cs="Cascadia Mono"/>
+          <w:color w:val="000000"/>
+          <w:kern w:val="0"/>
+          <w:sz w:val="19"/>
+          <w:szCs w:val="19"/>
+        </w:rPr>
+        <w:t>);</w:t>
+      </w:r>
+    </w:p>
+    <w:p>
+      <w:pPr>
+        <w:autoSpaceDE w:val="0"/>
+        <w:autoSpaceDN w:val="0"/>
+        <w:adjustRightInd w:val="0"/>
+        <w:spacing w:after="0" w:line="240" w:lineRule="auto"/>
+        <w:rPr>
+          <w:rFonts w:ascii="Cascadia Mono" w:hAnsi="Cascadia Mono" w:cs="Cascadia Mono"/>
+          <w:color w:val="000000"/>
+          <w:kern w:val="0"/>
+          <w:sz w:val="19"/>
+          <w:szCs w:val="19"/>
+        </w:rPr>
+      </w:pPr>
+      <w:r>
+        <w:rPr>
+          <w:rFonts w:ascii="Cascadia Mono" w:hAnsi="Cascadia Mono" w:cs="Cascadia Mono"/>
+          <w:color w:val="000000"/>
+          <w:kern w:val="0"/>
+          <w:sz w:val="19"/>
+          <w:szCs w:val="19"/>
+        </w:rPr>
+        <w:t xml:space="preserve">    </w:t>
+      </w:r>
+      <w:r>
+        <w:rPr>
+          <w:rFonts w:ascii="Cascadia Mono" w:hAnsi="Cascadia Mono" w:cs="Cascadia Mono"/>
+          <w:color w:val="000000"/>
+          <w:kern w:val="0"/>
+          <w:sz w:val="19"/>
+          <w:szCs w:val="19"/>
+        </w:rPr>
+        <w:t>}</w:t>
+      </w:r>
+    </w:p>
+    <w:p>
+      <w:pPr>
+        <w:autoSpaceDE w:val="0"/>
+        <w:autoSpaceDN w:val="0"/>
+        <w:adjustRightInd w:val="0"/>
+        <w:spacing w:after="0" w:line="240" w:lineRule="auto"/>
+        <w:rPr>
+          <w:rFonts w:ascii="Cascadia Mono" w:hAnsi="Cascadia Mono" w:cs="Cascadia Mono"/>
+          <w:color w:val="000000"/>
+          <w:kern w:val="0"/>
+          <w:sz w:val="19"/>
+          <w:szCs w:val="19"/>
+        </w:rPr>
+      </w:pPr>
+    </w:p>
+    <w:p>
+      <w:pPr>
+        <w:autoSpaceDE w:val="0"/>
+        <w:autoSpaceDN w:val="0"/>
+        <w:adjustRightInd w:val="0"/>
+        <w:spacing w:after="0" w:line="240" w:lineRule="auto"/>
+        <w:rPr>
+          <w:rFonts w:ascii="Cascadia Mono" w:hAnsi="Cascadia Mono" w:cs="Cascadia Mono"/>
+          <w:color w:val="000000"/>
+          <w:kern w:val="0"/>
+          <w:sz w:val="19"/>
+          <w:szCs w:val="19"/>
+        </w:rPr>
+      </w:pPr>
+    </w:p>
+    <w:p>
+      <w:pPr>
+        <w:autoSpaceDE w:val="0"/>
+        <w:autoSpaceDN w:val="0"/>
+        <w:adjustRightInd w:val="0"/>
+        <w:spacing w:after="0" w:line="240" w:lineRule="auto"/>
+        <w:rPr>
+          <w:rFonts w:ascii="Cascadia Mono" w:hAnsi="Cascadia Mono" w:cs="Cascadia Mono"/>
+          <w:color w:val="000000"/>
+          <w:kern w:val="0"/>
+          <w:sz w:val="19"/>
+          <w:szCs w:val="19"/>
+        </w:rPr>
+      </w:pPr>
+      <w:r>
+        <w:rPr>
+          <w:rFonts w:ascii="Cascadia Mono" w:hAnsi="Cascadia Mono" w:cs="Cascadia Mono"/>
+          <w:color w:val="000000"/>
+          <w:kern w:val="0"/>
+          <w:sz w:val="19"/>
+          <w:szCs w:val="19"/>
+        </w:rPr>
+        <w:t xml:space="preserve">    </w:t>
+      </w:r>
+      <w:r>
+        <w:rPr>
+          <w:noProof/>
+        </w:rPr>
+        <w:drawing>
+          <wp:inline distT="0" distB="0" distL="0" distR="0" wp14:anchorId="13F3D837" wp14:editId="3A28D1B4">
+            <wp:extent cx="4829649" cy="3733800"/>
+            <wp:effectExtent l="0" t="0" r="9525" b="0"/>
+            <wp:docPr id="1267400653" name="Picture 1"/>
+            <wp:cNvGraphicFramePr>
+              <a:graphicFrameLocks xmlns:a="http://schemas.openxmlformats.org/drawingml/2006/main" noChangeAspect="1"/>
+            </wp:cNvGraphicFramePr>
+            <a:graphic xmlns:a="http://schemas.openxmlformats.org/drawingml/2006/main">
+              <a:graphicData uri="http://schemas.openxmlformats.org/drawingml/2006/picture">
+                <pic:pic xmlns:pic="http://schemas.openxmlformats.org/drawingml/2006/picture">
+                  <pic:nvPicPr>
+                    <pic:cNvPr id="1267400653" name=""/>
+                    <pic:cNvPicPr/>
+                  </pic:nvPicPr>
+                  <pic:blipFill>
+                    <a:blip r:embed="rId8"/>
+                    <a:stretch>
+                      <a:fillRect/>
+                    </a:stretch>
+                  </pic:blipFill>
+                  <pic:spPr>
+                    <a:xfrm>
+                      <a:off x="0" y="0"/>
+                      <a:ext cx="4860766" cy="3757857"/>
+                    </a:xfrm>
+                    <a:prstGeom prst="rect">
+                      <a:avLst/>
+                    </a:prstGeom>
+                  </pic:spPr>
+                </pic:pic>
+              </a:graphicData>
+            </a:graphic>
+          </wp:inline>
+        </w:drawing>
+      </w:r>
+    </w:p>
+    <w:p>
+      <w:pPr>
+        <w:pStyle w:val="ListParagraph"/>
+        <w:numPr>
+          <w:ilvl w:val="0"/>
+          <w:numId w:val="1"/>
+        </w:numPr>
+        <w:autoSpaceDE w:val="0"/>
+        <w:autoSpaceDN w:val="0"/>
+        <w:adjustRightInd w:val="0"/>
+        <w:spacing w:after="0" w:line="240" w:lineRule="auto"/>
+        <w:rPr>
+          <w:rFonts w:ascii="Cascadia Mono" w:hAnsi="Cascadia Mono" w:cs="Cascadia Mono"/>
+          <w:color w:val="000000"/>
+          <w:kern w:val="0"/>
+          <w:sz w:val="19"/>
+          <w:szCs w:val="19"/>
+        </w:rPr>
+      </w:pPr>
+      <w:r>
+        <w:rPr>
+          <w:rFonts w:ascii="Cascadia Mono" w:hAnsi="Cascadia Mono" w:cs="Cascadia Mono"/>
+          <w:color w:val="000000"/>
+          <w:kern w:val="0"/>
+          <w:sz w:val="19"/>
+          <w:szCs w:val="19"/>
+        </w:rPr>
+        <w:lastRenderedPageBreak/>
+        <w:t>Posting Data through Form</w:t>
+      </w:r>
+    </w:p>
+    <w:p>
+      <w:pPr>
+        <w:pStyle w:val="ListParagraph"/>
+        <w:autoSpaceDE w:val="0"/>
+        <w:autoSpaceDN w:val="0"/>
+        <w:adjustRightInd w:val="0"/>
+        <w:spacing w:after="0" w:line="240" w:lineRule="auto"/>
+        <w:rPr>
+          <w:rFonts w:ascii="Cascadia Mono" w:hAnsi="Cascadia Mono" w:cs="Cascadia Mono"/>
+          <w:color w:val="000000"/>
+          <w:kern w:val="0"/>
+          <w:sz w:val="19"/>
+          <w:szCs w:val="19"/>
+        </w:rPr>
+      </w:pPr>
+    </w:p>
+    <w:p>
+      <w:pPr>
+        <w:autoSpaceDE w:val="0"/>
+        <w:autoSpaceDN w:val="0"/>
+        <w:adjustRightInd w:val="0"/>
+        <w:spacing w:after="0" w:line="240" w:lineRule="auto"/>
+        <w:rPr>
+          <w:rFonts w:ascii="Cascadia Mono" w:hAnsi="Cascadia Mono" w:cs="Cascadia Mono"/>
+          <w:color w:val="000000"/>
+          <w:kern w:val="0"/>
+          <w:sz w:val="19"/>
+          <w:szCs w:val="19"/>
+        </w:rPr>
+      </w:pPr>
+      <w:r>
+        <w:rPr>
+          <w:rFonts w:ascii="Cascadia Mono" w:hAnsi="Cascadia Mono" w:cs="Cascadia Mono"/>
+          <w:color w:val="000000"/>
+          <w:kern w:val="0"/>
+          <w:sz w:val="19"/>
+          <w:szCs w:val="19"/>
+        </w:rPr>
+        <w:t xml:space="preserve">      [HttpPost]</w:t>
+      </w:r>
+    </w:p>
+    <w:p>
+      <w:pPr>
+        <w:autoSpaceDE w:val="0"/>
+        <w:autoSpaceDN w:val="0"/>
+        <w:adjustRightInd w:val="0"/>
+        <w:spacing w:after="0" w:line="240" w:lineRule="auto"/>
+        <w:rPr>
+          <w:rFonts w:ascii="Cascadia Mono" w:hAnsi="Cascadia Mono" w:cs="Cascadia Mono"/>
+          <w:color w:val="000000"/>
+          <w:kern w:val="0"/>
+          <w:sz w:val="19"/>
+          <w:szCs w:val="19"/>
+        </w:rPr>
+      </w:pPr>
+      <w:r>
+        <w:rPr>
+          <w:rFonts w:ascii="Cascadia Mono" w:hAnsi="Cascadia Mono" w:cs="Cascadia Mono"/>
+          <w:color w:val="000000"/>
+          <w:kern w:val="0"/>
+          <w:sz w:val="19"/>
+          <w:szCs w:val="19"/>
+        </w:rPr>
+        <w:t xml:space="preserve">      </w:t>
+      </w:r>
+      <w:r>
+        <w:rPr>
+          <w:rFonts w:ascii="Cascadia Mono" w:hAnsi="Cascadia Mono" w:cs="Cascadia Mono"/>
+          <w:color w:val="0000FF"/>
+          <w:kern w:val="0"/>
+          <w:sz w:val="19"/>
+          <w:szCs w:val="19"/>
+        </w:rPr>
+        <w:t>public</w:t>
+      </w:r>
+      <w:r>
+        <w:rPr>
+          <w:rFonts w:ascii="Cascadia Mono" w:hAnsi="Cascadia Mono" w:cs="Cascadia Mono"/>
+          <w:color w:val="000000"/>
+          <w:kern w:val="0"/>
+          <w:sz w:val="19"/>
+          <w:szCs w:val="19"/>
+        </w:rPr>
+        <w:t xml:space="preserve"> IActionResult CreateShirt([FromForm] Shirt shirt)</w:t>
+      </w:r>
+    </w:p>
+    <w:p>
+      <w:pPr>
+        <w:autoSpaceDE w:val="0"/>
+        <w:autoSpaceDN w:val="0"/>
+        <w:adjustRightInd w:val="0"/>
+        <w:spacing w:after="0" w:line="240" w:lineRule="auto"/>
+        <w:rPr>
+          <w:rFonts w:ascii="Cascadia Mono" w:hAnsi="Cascadia Mono" w:cs="Cascadia Mono"/>
+          <w:color w:val="000000"/>
+          <w:kern w:val="0"/>
+          <w:sz w:val="19"/>
+          <w:szCs w:val="19"/>
+        </w:rPr>
+      </w:pPr>
+      <w:r>
+        <w:rPr>
+          <w:rFonts w:ascii="Cascadia Mono" w:hAnsi="Cascadia Mono" w:cs="Cascadia Mono"/>
+          <w:color w:val="000000"/>
+          <w:kern w:val="0"/>
+          <w:sz w:val="19"/>
+          <w:szCs w:val="19"/>
+        </w:rPr>
+        <w:t xml:space="preserve">      {</w:t>
+      </w:r>
+    </w:p>
+    <w:p>
+      <w:pPr>
+        <w:autoSpaceDE w:val="0"/>
+        <w:autoSpaceDN w:val="0"/>
+        <w:adjustRightInd w:val="0"/>
+        <w:spacing w:after="0" w:line="240" w:lineRule="auto"/>
+        <w:rPr>
+          <w:rFonts w:ascii="Cascadia Mono" w:hAnsi="Cascadia Mono" w:cs="Cascadia Mono"/>
+          <w:color w:val="000000"/>
+          <w:kern w:val="0"/>
+          <w:sz w:val="19"/>
+          <w:szCs w:val="19"/>
+        </w:rPr>
+      </w:pPr>
+      <w:r>
+        <w:rPr>
+          <w:rFonts w:ascii="Cascadia Mono" w:hAnsi="Cascadia Mono" w:cs="Cascadia Mono"/>
+          <w:color w:val="000000"/>
+          <w:kern w:val="0"/>
+          <w:sz w:val="19"/>
+          <w:szCs w:val="19"/>
+        </w:rPr>
+        <w:t xml:space="preserve">          </w:t>
+      </w:r>
+      <w:r>
+        <w:rPr>
+          <w:rFonts w:ascii="Cascadia Mono" w:hAnsi="Cascadia Mono" w:cs="Cascadia Mono"/>
+          <w:color w:val="0000FF"/>
+          <w:kern w:val="0"/>
+          <w:sz w:val="19"/>
+          <w:szCs w:val="19"/>
+        </w:rPr>
+        <w:t>return</w:t>
+      </w:r>
+      <w:r>
+        <w:rPr>
+          <w:rFonts w:ascii="Cascadia Mono" w:hAnsi="Cascadia Mono" w:cs="Cascadia Mono"/>
+          <w:color w:val="000000"/>
+          <w:kern w:val="0"/>
+          <w:sz w:val="19"/>
+          <w:szCs w:val="19"/>
+        </w:rPr>
+        <w:t xml:space="preserve"> Ok(</w:t>
+      </w:r>
+      <w:r>
+        <w:rPr>
+          <w:rFonts w:ascii="Cascadia Mono" w:hAnsi="Cascadia Mono" w:cs="Cascadia Mono"/>
+          <w:color w:val="A31515"/>
+          <w:kern w:val="0"/>
+          <w:sz w:val="19"/>
+          <w:szCs w:val="19"/>
+        </w:rPr>
+        <w:t>"Shirt created"</w:t>
+      </w:r>
+      <w:r>
+        <w:rPr>
+          <w:rFonts w:ascii="Cascadia Mono" w:hAnsi="Cascadia Mono" w:cs="Cascadia Mono"/>
+          <w:color w:val="000000"/>
+          <w:kern w:val="0"/>
+          <w:sz w:val="19"/>
+          <w:szCs w:val="19"/>
+        </w:rPr>
+        <w:t>);</w:t>
+      </w:r>
+    </w:p>
+    <w:p>
+      <w:pPr>
+        <w:pStyle w:val="ListParagraph"/>
+        <w:autoSpaceDE w:val="0"/>
+        <w:autoSpaceDN w:val="0"/>
+        <w:adjustRightInd w:val="0"/>
+        <w:spacing w:after="0" w:line="240" w:lineRule="auto"/>
+        <w:rPr>
+          <w:rFonts w:ascii="Cascadia Mono" w:hAnsi="Cascadia Mono" w:cs="Cascadia Mono"/>
+          <w:color w:val="000000"/>
+          <w:kern w:val="0"/>
+          <w:sz w:val="19"/>
+          <w:szCs w:val="19"/>
+        </w:rPr>
+      </w:pPr>
+      <w:r>
+        <w:rPr>
+          <w:rFonts w:ascii="Cascadia Mono" w:hAnsi="Cascadia Mono" w:cs="Cascadia Mono"/>
+          <w:color w:val="000000"/>
+          <w:kern w:val="0"/>
+          <w:sz w:val="19"/>
+          <w:szCs w:val="19"/>
+        </w:rPr>
+        <w:t>}</w:t>
+      </w:r>
+    </w:p>
+    <w:p>
+      <w:pPr>
+        <w:pStyle w:val="ListParagraph"/>
+        <w:autoSpaceDE w:val="0"/>
+        <w:autoSpaceDN w:val="0"/>
+        <w:adjustRightInd w:val="0"/>
+        <w:spacing w:after="0" w:line="240" w:lineRule="auto"/>
+        <w:rPr>
+          <w:rFonts w:ascii="Cascadia Mono" w:hAnsi="Cascadia Mono" w:cs="Cascadia Mono"/>
+          <w:color w:val="000000"/>
+          <w:kern w:val="0"/>
+          <w:sz w:val="19"/>
+          <w:szCs w:val="19"/>
+        </w:rPr>
+      </w:pPr>
+    </w:p>
+    <w:p>
+      <w:pPr>
+        <w:pStyle w:val="ListParagraph"/>
+        <w:autoSpaceDE w:val="0"/>
+        <w:autoSpaceDN w:val="0"/>
+        <w:adjustRightInd w:val="0"/>
+        <w:spacing w:after="0" w:line="240" w:lineRule="auto"/>
+        <w:rPr>
+          <w:rFonts w:ascii="Cascadia Mono" w:hAnsi="Cascadia Mono" w:cs="Cascadia Mono"/>
+          <w:color w:val="000000"/>
+          <w:kern w:val="0"/>
+          <w:sz w:val="19"/>
+          <w:szCs w:val="19"/>
+        </w:rPr>
+      </w:pPr>
+      <w:r>
+        <w:rPr>
+          <w:noProof/>
+        </w:rPr>
+        <w:drawing>
+          <wp:inline distT="0" distB="0" distL="0" distR="0" wp14:anchorId="283CE4FD" wp14:editId="339D390E">
+            <wp:extent cx="5731510" cy="5200015"/>
+            <wp:effectExtent l="0" t="0" r="2540" b="635"/>
+            <wp:docPr id="1840614475" name="Picture 1" descr="A screenshot of a computer&#10;&#10;Description automatically generated"/>
+            <wp:cNvGraphicFramePr>
+              <a:graphicFrameLocks xmlns:a="http://schemas.openxmlformats.org/drawingml/2006/main" noChangeAspect="1"/>
+            </wp:cNvGraphicFramePr>
+            <a:graphic xmlns:a="http://schemas.openxmlformats.org/drawingml/2006/main">
+              <a:graphicData uri="http://schemas.openxmlformats.org/drawingml/2006/picture">
+                <pic:pic xmlns:pic="http://schemas.openxmlformats.org/drawingml/2006/picture">
+                  <pic:nvPicPr>
+                    <pic:cNvPr id="1840614475" name="Picture 1" descr="A screenshot of a computer&#10;&#10;Description automatically generated"/>
+                    <pic:cNvPicPr/>
+                  </pic:nvPicPr>
+                  <pic:blipFill>
+                    <a:blip r:embed="rId9"/>
+                    <a:stretch>
+                      <a:fillRect/>
+                    </a:stretch>
+                  </pic:blipFill>
+                  <pic:spPr>
+                    <a:xfrm>
+                      <a:off x="0" y="0"/>
+                      <a:ext cx="5731510" cy="5200015"/>
+                    </a:xfrm>
+                    <a:prstGeom prst="rect">
+                      <a:avLst/>
+                    </a:prstGeom>
+                  </pic:spPr>
+                </pic:pic>
+              </a:graphicData>
+            </a:graphic>
+          </wp:inline>
+        </w:drawing>
+      </w:r>
     </w:p>
     <w:sectPr>
       <w:pgSz w:w="11906" w:h="16838"/>

</xml_diff>